<commit_message>
Fix to lab2 MatProg
</commit_message>
<xml_diff>
--- a/MatProg/Lab2/Lab2.docx
+++ b/MatProg/Lab2/Lab2.docx
@@ -1219,6 +1219,155 @@
       <w:pPr>
         <w:ind w:firstLine="0"/>
       </w:pPr>
+      <w:r>
+        <w:t xml:space="preserve">д) </w:t>
+      </w:r>
+      <w:r>
+        <w:rPr>
+          <w:noProof/>
+        </w:rPr>
+        <w:drawing>
+          <wp:inline distT="0" distB="0" distL="0" distR="0" wp14:anchorId="10F944AC" wp14:editId="1C9E34FC">
+            <wp:extent cx="5940425" cy="3209925"/>
+            <wp:effectExtent l="0" t="0" r="3175" b="9525"/>
+            <wp:docPr id="1156893879" name="Рисунок 1"/>
+            <wp:cNvGraphicFramePr>
+              <a:graphicFrameLocks xmlns:a="http://schemas.openxmlformats.org/drawingml/2006/main" noChangeAspect="1"/>
+            </wp:cNvGraphicFramePr>
+            <a:graphic xmlns:a="http://schemas.openxmlformats.org/drawingml/2006/main">
+              <a:graphicData uri="http://schemas.openxmlformats.org/drawingml/2006/picture">
+                <pic:pic xmlns:pic="http://schemas.openxmlformats.org/drawingml/2006/picture">
+                  <pic:nvPicPr>
+                    <pic:cNvPr id="1156893879" name=""/>
+                    <pic:cNvPicPr/>
+                  </pic:nvPicPr>
+                  <pic:blipFill>
+                    <a:blip r:embed="rId11"/>
+                    <a:stretch>
+                      <a:fillRect/>
+                    </a:stretch>
+                  </pic:blipFill>
+                  <pic:spPr>
+                    <a:xfrm>
+                      <a:off x="0" y="0"/>
+                      <a:ext cx="5940425" cy="3209925"/>
+                    </a:xfrm>
+                    <a:prstGeom prst="rect">
+                      <a:avLst/>
+                    </a:prstGeom>
+                  </pic:spPr>
+                </pic:pic>
+              </a:graphicData>
+            </a:graphic>
+          </wp:inline>
+        </w:drawing>
+      </w:r>
+    </w:p>
+    <w:p>
+      <w:pPr>
+        <w:ind w:firstLine="0"/>
+      </w:pPr>
+    </w:p>
+    <w:p>
+      <w:pPr>
+        <w:ind w:firstLine="0"/>
+      </w:pPr>
+      <w:r>
+        <w:rPr>
+          <w:noProof/>
+        </w:rPr>
+        <w:lastRenderedPageBreak/>
+        <w:drawing>
+          <wp:inline distT="0" distB="0" distL="0" distR="0" wp14:anchorId="4A762DF9" wp14:editId="402C8A85">
+            <wp:extent cx="5940425" cy="2778125"/>
+            <wp:effectExtent l="0" t="0" r="3175" b="3175"/>
+            <wp:docPr id="1049587616" name="Рисунок 1"/>
+            <wp:cNvGraphicFramePr>
+              <a:graphicFrameLocks xmlns:a="http://schemas.openxmlformats.org/drawingml/2006/main" noChangeAspect="1"/>
+            </wp:cNvGraphicFramePr>
+            <a:graphic xmlns:a="http://schemas.openxmlformats.org/drawingml/2006/main">
+              <a:graphicData uri="http://schemas.openxmlformats.org/drawingml/2006/picture">
+                <pic:pic xmlns:pic="http://schemas.openxmlformats.org/drawingml/2006/picture">
+                  <pic:nvPicPr>
+                    <pic:cNvPr id="1049587616" name=""/>
+                    <pic:cNvPicPr/>
+                  </pic:nvPicPr>
+                  <pic:blipFill>
+                    <a:blip r:embed="rId12"/>
+                    <a:stretch>
+                      <a:fillRect/>
+                    </a:stretch>
+                  </pic:blipFill>
+                  <pic:spPr>
+                    <a:xfrm>
+                      <a:off x="0" y="0"/>
+                      <a:ext cx="5940425" cy="2778125"/>
+                    </a:xfrm>
+                    <a:prstGeom prst="rect">
+                      <a:avLst/>
+                    </a:prstGeom>
+                  </pic:spPr>
+                </pic:pic>
+              </a:graphicData>
+            </a:graphic>
+          </wp:inline>
+        </w:drawing>
+      </w:r>
+    </w:p>
+    <w:p>
+      <w:pPr>
+        <w:ind w:firstLine="0"/>
+      </w:pPr>
+    </w:p>
+    <w:p>
+      <w:pPr>
+        <w:ind w:firstLine="0"/>
+      </w:pPr>
+      <w:r>
+        <w:rPr>
+          <w:noProof/>
+        </w:rPr>
+        <w:drawing>
+          <wp:inline distT="0" distB="0" distL="0" distR="0" wp14:anchorId="21D75DBB" wp14:editId="3CBF6DED">
+            <wp:extent cx="5940425" cy="2769870"/>
+            <wp:effectExtent l="0" t="0" r="3175" b="0"/>
+            <wp:docPr id="845805040" name="Рисунок 1"/>
+            <wp:cNvGraphicFramePr>
+              <a:graphicFrameLocks xmlns:a="http://schemas.openxmlformats.org/drawingml/2006/main" noChangeAspect="1"/>
+            </wp:cNvGraphicFramePr>
+            <a:graphic xmlns:a="http://schemas.openxmlformats.org/drawingml/2006/main">
+              <a:graphicData uri="http://schemas.openxmlformats.org/drawingml/2006/picture">
+                <pic:pic xmlns:pic="http://schemas.openxmlformats.org/drawingml/2006/picture">
+                  <pic:nvPicPr>
+                    <pic:cNvPr id="845805040" name=""/>
+                    <pic:cNvPicPr/>
+                  </pic:nvPicPr>
+                  <pic:blipFill>
+                    <a:blip r:embed="rId13"/>
+                    <a:stretch>
+                      <a:fillRect/>
+                    </a:stretch>
+                  </pic:blipFill>
+                  <pic:spPr>
+                    <a:xfrm>
+                      <a:off x="0" y="0"/>
+                      <a:ext cx="5940425" cy="2769870"/>
+                    </a:xfrm>
+                    <a:prstGeom prst="rect">
+                      <a:avLst/>
+                    </a:prstGeom>
+                  </pic:spPr>
+                </pic:pic>
+              </a:graphicData>
+            </a:graphic>
+          </wp:inline>
+        </w:drawing>
+      </w:r>
+    </w:p>
+    <w:p>
+      <w:pPr>
+        <w:ind w:firstLine="0"/>
+      </w:pPr>
     </w:p>
     <w:p>
       <w:pPr>
@@ -1449,7 +1598,11 @@
         <w:t xml:space="preserve"> </w:t>
       </w:r>
       <w:r>
-        <w:t xml:space="preserve">станет меньше, т.к. ресурс станет менее дефицитным и изменится значение целевой функции. При этом оба типа продукции являются неубыточными, т.к. </w:t>
+        <w:t xml:space="preserve">станет </w:t>
+      </w:r>
+      <w:r>
+        <w:lastRenderedPageBreak/>
+        <w:t xml:space="preserve">меньше, т.к. ресурс станет менее дефицитным и изменится значение целевой функции. При этом оба типа продукции являются неубыточными, т.к. </w:t>
       </w:r>
       <w:r>
         <w:rPr>

</xml_diff>